<commit_message>
Update w/ length-based amakl.tpl
</commit_message>
<xml_diff>
--- a/Docs/Github_SPRFMO_Howto.docx
+++ b/Docs/Github_SPRFMO_Howto.docx
@@ -5,15 +5,18 @@
     <w:p>
       <w:pPr>
         <w:pStyle w:val="Title"/>
-      </w:pPr>
+        <w:spacing w:before="0"/>
+      </w:pPr>
+      <w:bookmarkStart w:id="0" w:name="_GoBack"/>
+      <w:bookmarkEnd w:id="0"/>
       <w:r>
         <w:rPr>
           <w:noProof/>
         </w:rPr>
         <w:drawing>
           <wp:inline distT="0" distB="0" distL="0" distR="0" wp14:anchorId="34F8CF1D" wp14:editId="482E4FB8">
-            <wp:extent cx="5731510" cy="749066"/>
-            <wp:effectExtent l="19050" t="0" r="2540" b="0"/>
+            <wp:extent cx="5082540" cy="545049"/>
+            <wp:effectExtent l="0" t="0" r="3810" b="7620"/>
             <wp:docPr id="2" name="Picture 1" descr="C:\Users\Rallen\AppData\Local\Microsoft\Windows\Temporary Internet Files\Content.Outlook\RS38E3MS\SPRFMO_Image_Post_Negotiations_Centred.jpg"/>
             <wp:cNvGraphicFramePr>
               <a:graphicFrameLocks xmlns:a="http://schemas.openxmlformats.org/drawingml/2006/main" noChangeAspect="1"/>
@@ -27,28 +30,28 @@
                       <a:picLocks noChangeAspect="1" noChangeArrowheads="1"/>
                     </pic:cNvPicPr>
                   </pic:nvPicPr>
-                  <pic:blipFill>
+                  <pic:blipFill rotWithShape="1">
                     <a:blip r:embed="rId8" cstate="print"/>
-                    <a:srcRect/>
-                    <a:stretch>
-                      <a:fillRect/>
-                    </a:stretch>
+                    <a:srcRect t="19339" r="1698"/>
+                    <a:stretch/>
                   </pic:blipFill>
                   <pic:spPr bwMode="auto">
                     <a:xfrm>
                       <a:off x="0" y="0"/>
-                      <a:ext cx="5731510" cy="749066"/>
+                      <a:ext cx="5145154" cy="551764"/>
                     </a:xfrm>
                     <a:prstGeom prst="rect">
                       <a:avLst/>
                     </a:prstGeom>
                     <a:noFill/>
-                    <a:ln w="9525">
+                    <a:ln>
                       <a:noFill/>
-                      <a:miter lim="800000"/>
-                      <a:headEnd/>
-                      <a:tailEnd/>
                     </a:ln>
+                    <a:extLst>
+                      <a:ext uri="{53640926-AAD7-44D8-BBD7-CCE9431645EC}">
+                        <a14:shadowObscured xmlns:a14="http://schemas.microsoft.com/office/drawing/2010/main"/>
+                      </a:ext>
+                    </a:extLst>
                   </pic:spPr>
                 </pic:pic>
               </a:graphicData>
@@ -60,8 +63,9 @@
     <w:p>
       <w:pPr>
         <w:pStyle w:val="Title"/>
-      </w:pPr>
-      <w:bookmarkStart w:id="0" w:name="_Toc361307094"/>
+        <w:spacing w:before="0"/>
+      </w:pPr>
+      <w:bookmarkStart w:id="1" w:name="_Toc361307094"/>
       <w:proofErr w:type="spellStart"/>
       <w:r>
         <w:t>GitHub</w:t>
@@ -70,7 +74,7 @@
       <w:r>
         <w:t xml:space="preserve"> </w:t>
       </w:r>
-      <w:bookmarkEnd w:id="0"/>
+      <w:bookmarkEnd w:id="1"/>
       <w:r>
         <w:t>documentation Jack Mackerel</w:t>
       </w:r>
@@ -160,7 +164,10 @@
         </w:r>
       </w:hyperlink>
       <w:r>
-        <w:t xml:space="preserve">. Already you can navigate through the Docs and Code available from last year’s Science Working Group.  If you want to contribute to the collection of documents and codes you would need a </w:t>
+        <w:t xml:space="preserve">. Already you can navigate through the Docs and Code available from last year’s Science Working Group.  If you want to contribute to the collection of documents and codes </w:t>
+      </w:r>
+      <w:r>
+        <w:t xml:space="preserve">you would need a </w:t>
       </w:r>
       <w:proofErr w:type="spellStart"/>
       <w:r>
@@ -168,19 +175,8 @@
       </w:r>
       <w:proofErr w:type="spellEnd"/>
       <w:r>
-        <w:t xml:space="preserve"> account.</w:t>
-      </w:r>
-    </w:p>
-    <w:p>
-      <w:pPr>
-        <w:pStyle w:val="ListBullet"/>
-        <w:numPr>
-          <w:ilvl w:val="0"/>
-          <w:numId w:val="28"/>
-        </w:numPr>
-        <w:spacing w:after="200" w:line="276" w:lineRule="auto"/>
-        <w:contextualSpacing/>
-      </w:pPr>
+        <w:t xml:space="preserve"> account.  </w:t>
+      </w:r>
       <w:r>
         <w:t xml:space="preserve">Sign up for </w:t>
       </w:r>
@@ -200,6 +196,24 @@
           <w:t>https://github.com/signup/free</w:t>
         </w:r>
       </w:hyperlink>
+      <w:r>
+        <w:rPr>
+          <w:rStyle w:val="Hyperlink"/>
+        </w:rPr>
+        <w:t>.</w:t>
+      </w:r>
+      <w:r>
+        <w:t xml:space="preserve">  </w:t>
+      </w:r>
+      <w:r>
+        <w:t>The owner</w:t>
+      </w:r>
+      <w:r>
+        <w:t>s</w:t>
+      </w:r>
+      <w:r>
+        <w:t xml:space="preserve"> of the repository can add you as a committer which allows you to add and modify files.</w:t>
+      </w:r>
     </w:p>
     <w:p>
       <w:pPr>
@@ -213,7 +227,7 @@
         </w:tabs>
       </w:pPr>
       <w:r>
-        <w:t>The owner of the repository can add you as a committer which allows you to add and modify files.</w:t>
+        <w:t xml:space="preserve">Modifying and adding files can be done in two ways as mentioned before. Directly at the web interface or via a local checkout of the repository. </w:t>
       </w:r>
     </w:p>
     <w:p>
@@ -226,27 +240,15 @@
         <w:tabs>
           <w:tab w:val="left" w:pos="720"/>
         </w:tabs>
-      </w:pPr>
-      <w:r>
-        <w:t xml:space="preserve">Modifying and adding files can be done in two ways as mentioned before. Directly at the web interface or via a local checkout of the repository. </w:t>
-      </w:r>
-    </w:p>
-    <w:p>
-      <w:pPr>
-        <w:pStyle w:val="ListBullet"/>
-        <w:numPr>
-          <w:ilvl w:val="0"/>
-          <w:numId w:val="0"/>
-        </w:numPr>
-        <w:tabs>
-          <w:tab w:val="left" w:pos="720"/>
-        </w:tabs>
+        <w:spacing w:after="0"/>
         <w:rPr>
+          <w:b/>
           <w:u w:val="single"/>
         </w:rPr>
       </w:pPr>
       <w:r>
         <w:rPr>
+          <w:b/>
           <w:u w:val="single"/>
         </w:rPr>
         <w:t>Via web interface:</w:t>
@@ -304,13 +306,16 @@
         <w:tabs>
           <w:tab w:val="left" w:pos="720"/>
         </w:tabs>
+        <w:spacing w:after="0"/>
         <w:ind w:left="360" w:hanging="360"/>
         <w:rPr>
+          <w:b/>
           <w:u w:val="single"/>
         </w:rPr>
       </w:pPr>
       <w:r>
         <w:rPr>
+          <w:b/>
           <w:u w:val="single"/>
         </w:rPr>
         <w:t>Via local copy:</w:t>
@@ -329,20 +334,35 @@
       <w:r>
         <w:t xml:space="preserve">To </w:t>
       </w:r>
+      <w:r>
+        <w:t>obtain</w:t>
+      </w:r>
+      <w:r>
+        <w:t xml:space="preserve"> the repository, Tortoise </w:t>
+      </w:r>
       <w:proofErr w:type="spellStart"/>
       <w:r>
-        <w:t>checkout</w:t>
+        <w:t>git</w:t>
       </w:r>
       <w:proofErr w:type="spellEnd"/>
       <w:r>
-        <w:t xml:space="preserve"> the repository, one needs a subversion control manager. I suggest SVN Tortoise (software). </w:t>
+        <w:t xml:space="preserve"> </w:t>
+      </w:r>
+      <w:r>
+        <w:t>(software)</w:t>
+      </w:r>
+      <w:r>
+        <w:t xml:space="preserve"> works well</w:t>
+      </w:r>
+      <w:r>
+        <w:t xml:space="preserve">. </w:t>
       </w:r>
       <w:hyperlink r:id="rId12" w:history="1">
         <w:r>
           <w:rPr>
             <w:rStyle w:val="Hyperlink"/>
           </w:rPr>
-          <w:t>http://tortoisesvn.net/downloads.html</w:t>
+          <w:t>https://code.google.com/p/tortoisegit/</w:t>
         </w:r>
       </w:hyperlink>
     </w:p>
@@ -359,13 +379,11 @@
       <w:r>
         <w:t xml:space="preserve">Once you’ve installed this software, create a folder on your personal computer you want to </w:t>
       </w:r>
-      <w:proofErr w:type="spellStart"/>
-      <w:r>
-        <w:t>checkout</w:t>
-      </w:r>
-      <w:proofErr w:type="spellEnd"/>
-      <w:r>
-        <w:t xml:space="preserve"> the repository to, E.g. C:/SPRFMO_SC/</w:t>
+      <w:r>
+        <w:t xml:space="preserve">commit to the </w:t>
+      </w:r>
+      <w:r>
+        <w:t>repository to, E.g. C:/SPRFMO_SC/</w:t>
       </w:r>
     </w:p>
     <w:p>
@@ -379,7 +397,45 @@
         <w:contextualSpacing/>
       </w:pPr>
       <w:r>
-        <w:t>Right-click on the ‘SPRFMO_SC’ folder and a menu will appear which lists: ‘SVN Checkout’: click on this option</w:t>
+        <w:t>Right-click on the ‘SPRFMO_SC’ folder and a menu will appear which lists</w:t>
+      </w:r>
+      <w:r>
+        <w:t xml:space="preserve"> </w:t>
+      </w:r>
+      <w:proofErr w:type="spellStart"/>
+      <w:r>
+        <w:t>git</w:t>
+      </w:r>
+      <w:proofErr w:type="spellEnd"/>
+      <w:r>
+        <w:t xml:space="preserve"> update</w:t>
+      </w:r>
+    </w:p>
+    <w:p>
+      <w:pPr>
+        <w:pStyle w:val="ListBullet"/>
+      </w:pPr>
+      <w:r>
+        <w:t xml:space="preserve">You will be asked for an </w:t>
+      </w:r>
+      <w:proofErr w:type="spellStart"/>
+      <w:r>
+        <w:t>url</w:t>
+      </w:r>
+      <w:proofErr w:type="spellEnd"/>
+      <w:r>
+        <w:t xml:space="preserve">, where you should fill out: </w:t>
+      </w:r>
+      <w:hyperlink r:id="rId13" w:history="1">
+        <w:r>
+          <w:rPr>
+            <w:rStyle w:val="Hyperlink"/>
+          </w:rPr>
+          <w:t>https://github.com/SPRFMO/jack_mackerel</w:t>
+        </w:r>
+      </w:hyperlink>
+      <w:r>
+        <w:t xml:space="preserve"> </w:t>
       </w:r>
     </w:p>
     <w:p>
@@ -393,24 +449,8 @@
         <w:contextualSpacing/>
       </w:pPr>
       <w:r>
-        <w:t xml:space="preserve">You will be asked for an </w:t>
-      </w:r>
-      <w:proofErr w:type="spellStart"/>
-      <w:r>
-        <w:t>url</w:t>
-      </w:r>
-      <w:proofErr w:type="spellEnd"/>
-      <w:r>
-        <w:t xml:space="preserve">, where you should fill out: </w:t>
-      </w:r>
-      <w:hyperlink r:id="rId13" w:history="1">
-        <w:r>
-          <w:rPr>
-            <w:rStyle w:val="Hyperlink"/>
-          </w:rPr>
-          <w:t>https://github.com/jimianellil/jack_mackerel</w:t>
-        </w:r>
-      </w:hyperlink>
+        <w:t>Leave all other settings as they are and click OK. At that moment, all content already available in the repository will be copied to your local folder</w:t>
+      </w:r>
     </w:p>
     <w:p>
       <w:pPr>
@@ -423,21 +463,6 @@
         <w:contextualSpacing/>
       </w:pPr>
       <w:r>
-        <w:t>Leave all other settings as they are and click OK. At that moment, all content already available in the repository will be copied to your local folder</w:t>
-      </w:r>
-    </w:p>
-    <w:p>
-      <w:pPr>
-        <w:pStyle w:val="ListBullet"/>
-        <w:numPr>
-          <w:ilvl w:val="0"/>
-          <w:numId w:val="28"/>
-        </w:numPr>
-        <w:spacing w:after="200" w:line="276" w:lineRule="auto"/>
-        <w:contextualSpacing/>
-      </w:pPr>
-      <w:r>
-        <w:lastRenderedPageBreak/>
         <w:t xml:space="preserve">You can now work on these files offline. If you made a change you wish to commit, simply right-click the file or folder and select ‘Commit’ from the menu. A few screens will guide you through the process. </w:t>
       </w:r>
     </w:p>
@@ -455,15 +480,17 @@
         </w:rPr>
       </w:pPr>
       <w:r>
+        <w:t>Make sure you</w:t>
+      </w:r>
+      <w:r>
         <w:rPr>
           <w:b/>
         </w:rPr>
-        <w:t>Make sure however you update the repository each time you want to modify anything yourself, others might have updated the file before you and your local copy is not up-to-date anymore! Do this by right-clicking the SPRFMO_SC folder and select ‘Update’ from the menu</w:t>
-      </w:r>
-    </w:p>
-    <w:p>
-      <w:bookmarkStart w:id="1" w:name="_GoBack"/>
-      <w:bookmarkEnd w:id="1"/>
+        <w:t xml:space="preserve"> update the repository </w:t>
+      </w:r>
+      <w:r>
+        <w:t>each time you want to modify anything yourself, others might have updated the file before you and your local copy is not up-to-date anymore! Do this by right-clicking the SPRFMO_SC folder and select ‘Update’ from the menu</w:t>
+      </w:r>
     </w:p>
     <w:sectPr>
       <w:headerReference w:type="default" r:id="rId14"/>
@@ -2692,7 +2719,6 @@
   <w:style w:type="character" w:default="1" w:styleId="DefaultParagraphFont">
     <w:name w:val="Default Paragraph Font"/>
     <w:uiPriority w:val="1"/>
-    <w:semiHidden/>
     <w:unhideWhenUsed/>
   </w:style>
   <w:style w:type="table" w:default="1" w:styleId="TableNormal">
@@ -4063,7 +4089,7 @@
 </file>
 
 <file path=customXml/itemProps1.xml><?xml version="1.0" encoding="utf-8"?>
-<ds:datastoreItem xmlns:ds="http://schemas.openxmlformats.org/officeDocument/2006/customXml" ds:itemID="{C1A15906-683A-4B9D-8676-5E6CB7601CE7}">
+<ds:datastoreItem xmlns:ds="http://schemas.openxmlformats.org/officeDocument/2006/customXml" ds:itemID="{F7CD9544-285D-477C-AE5F-6913D7A86185}">
   <ds:schemaRefs>
     <ds:schemaRef ds:uri="http://schemas.openxmlformats.org/officeDocument/2006/bibliography"/>
   </ds:schemaRefs>

</xml_diff>